<commit_message>
Correcion formato de documentacion del proyecto
</commit_message>
<xml_diff>
--- a/Documentacion/Modelo de Proceso de la Ingeniería de la Usabilidad y Accesibilidad (MPIu+a).docx
+++ b/Documentacion/Modelo de Proceso de la Ingeniería de la Usabilidad y Accesibilidad (MPIu+a).docx
@@ -434,6 +434,25 @@
                                 </w14:textOutline>
                               </w:rPr>
                             </w:pPr>
+                            <w:r>
+                              <w:rPr>
+                                <w:rFonts w:ascii="Palatino Linotype" w:eastAsia="Palatino Linotype" w:hAnsi="Palatino Linotype" w:cs="Palatino Linotype"/>
+                                <w:color w:val="000000" w:themeColor="text1"/>
+                                <w:sz w:val="34"/>
+                                <w:szCs w:val="34"/>
+                                <w14:shadow w14:blurRad="38100" w14:dist="19050" w14:dir="2700000" w14:sx="100000" w14:sy="100000" w14:kx="0" w14:ky="0" w14:algn="tl">
+                                  <w14:schemeClr w14:val="dk1">
+                                    <w14:alpha w14:val="60000"/>
+                                  </w14:schemeClr>
+                                </w14:shadow>
+                                <w14:textOutline w14:w="0" w14:cap="flat" w14:cmpd="sng" w14:algn="ctr">
+                                  <w14:noFill/>
+                                  <w14:prstDash w14:val="solid"/>
+                                  <w14:round/>
+                                </w14:textOutline>
+                              </w:rPr>
+                              <w:t>ANTHONY VILAÑA</w:t>
+                            </w:r>
                           </w:p>
                           <w:p>
                             <w:pPr>
@@ -931,6 +950,25 @@
                           </w14:textOutline>
                         </w:rPr>
                       </w:pPr>
+                      <w:r>
+                        <w:rPr>
+                          <w:rFonts w:ascii="Palatino Linotype" w:eastAsia="Palatino Linotype" w:hAnsi="Palatino Linotype" w:cs="Palatino Linotype"/>
+                          <w:color w:val="000000" w:themeColor="text1"/>
+                          <w:sz w:val="34"/>
+                          <w:szCs w:val="34"/>
+                          <w14:shadow w14:blurRad="38100" w14:dist="19050" w14:dir="2700000" w14:sx="100000" w14:sy="100000" w14:kx="0" w14:ky="0" w14:algn="tl">
+                            <w14:schemeClr w14:val="dk1">
+                              <w14:alpha w14:val="60000"/>
+                            </w14:schemeClr>
+                          </w14:shadow>
+                          <w14:textOutline w14:w="0" w14:cap="flat" w14:cmpd="sng" w14:algn="ctr">
+                            <w14:noFill/>
+                            <w14:prstDash w14:val="solid"/>
+                            <w14:round/>
+                          </w14:textOutline>
+                        </w:rPr>
+                        <w:t>ANTHONY VILAÑA</w:t>
+                      </w:r>
                     </w:p>
                     <w:p>
                       <w:pPr>
@@ -5537,12 +5575,12 @@
       <w:pPr>
         <w:pStyle w:val="Ttulo1"/>
       </w:pPr>
-      <w:bookmarkStart w:id="3" w:name="_Toc214961838"/>
+      <w:bookmarkStart w:id="2" w:name="_Toc214961838"/>
       <w:r>
         <w:lastRenderedPageBreak/>
         <w:t>Introducción</w:t>
       </w:r>
-      <w:bookmarkEnd w:id="3"/>
+      <w:bookmarkEnd w:id="2"/>
     </w:p>
     <w:p>
       <w:pPr>
@@ -5587,21 +5625,21 @@
       <w:pPr>
         <w:pStyle w:val="Ttulo1"/>
       </w:pPr>
-      <w:bookmarkStart w:id="4" w:name="_Toc214961839"/>
+      <w:bookmarkStart w:id="3" w:name="_Toc214961839"/>
       <w:r>
         <w:t>Conocer al usuario</w:t>
       </w:r>
+      <w:bookmarkEnd w:id="3"/>
+    </w:p>
+    <w:p>
+      <w:pPr>
+        <w:pStyle w:val="Ttulo2"/>
+      </w:pPr>
+      <w:bookmarkStart w:id="4" w:name="_Toc214961840"/>
+      <w:r>
+        <w:t>Tareas principales del usuario</w:t>
+      </w:r>
       <w:bookmarkEnd w:id="4"/>
-    </w:p>
-    <w:p>
-      <w:pPr>
-        <w:pStyle w:val="Ttulo2"/>
-      </w:pPr>
-      <w:bookmarkStart w:id="5" w:name="_Toc214961840"/>
-      <w:r>
-        <w:t>Tareas principales del usuario</w:t>
-      </w:r>
-      <w:bookmarkEnd w:id="5"/>
       <w:r>
         <w:t xml:space="preserve"> </w:t>
       </w:r>
@@ -5847,11 +5885,11 @@
       <w:pPr>
         <w:pStyle w:val="Ttulo2"/>
       </w:pPr>
-      <w:bookmarkStart w:id="6" w:name="_Toc214961841"/>
+      <w:bookmarkStart w:id="5" w:name="_Toc214961841"/>
       <w:r>
         <w:t>Perfil de los usuarios</w:t>
       </w:r>
-      <w:bookmarkEnd w:id="6"/>
+      <w:bookmarkEnd w:id="5"/>
     </w:p>
     <w:p>
       <w:pPr>
@@ -6012,7 +6050,7 @@
       <w:pPr>
         <w:pStyle w:val="Ttulo1"/>
       </w:pPr>
-      <w:bookmarkStart w:id="7" w:name="_Toc214961842"/>
+      <w:bookmarkStart w:id="6" w:name="_Toc214961842"/>
       <w:r>
         <w:lastRenderedPageBreak/>
         <w:t>Objetivos</w:t>
@@ -6020,32 +6058,32 @@
       <w:r>
         <w:t xml:space="preserve"> de la aplicación</w:t>
       </w:r>
+      <w:bookmarkEnd w:id="6"/>
+      <w:r>
+        <w:t xml:space="preserve"> </w:t>
+      </w:r>
+    </w:p>
+    <w:p>
+      <w:pPr>
+        <w:pStyle w:val="Ttulo2"/>
+      </w:pPr>
+      <w:bookmarkStart w:id="7" w:name="_Toc214961843"/>
+      <w:r>
+        <w:t>Objetivo</w:t>
+      </w:r>
+      <w:r>
+        <w:rPr>
+          <w:spacing w:val="-11"/>
+        </w:rPr>
+        <w:t xml:space="preserve"> </w:t>
+      </w:r>
+      <w:r>
+        <w:rPr>
+          <w:spacing w:val="-2"/>
+        </w:rPr>
+        <w:t>General</w:t>
+      </w:r>
       <w:bookmarkEnd w:id="7"/>
-      <w:r>
-        <w:t xml:space="preserve"> </w:t>
-      </w:r>
-    </w:p>
-    <w:p>
-      <w:pPr>
-        <w:pStyle w:val="Ttulo2"/>
-      </w:pPr>
-      <w:bookmarkStart w:id="8" w:name="_Toc214961843"/>
-      <w:r>
-        <w:t>Objetivo</w:t>
-      </w:r>
-      <w:r>
-        <w:rPr>
-          <w:spacing w:val="-11"/>
-        </w:rPr>
-        <w:t xml:space="preserve"> </w:t>
-      </w:r>
-      <w:r>
-        <w:rPr>
-          <w:spacing w:val="-2"/>
-        </w:rPr>
-        <w:t>General</w:t>
-      </w:r>
-      <w:bookmarkEnd w:id="8"/>
     </w:p>
     <w:p>
       <w:pPr>
@@ -6056,8 +6094,6 @@
       </w:r>
       <w:r>
         <w:tab/>
-      </w:r>
-      <w:r>
         <w:t>El Gestor de Tareas Personales busca:</w:t>
       </w:r>
     </w:p>
@@ -6197,7 +6233,7 @@
           <w:spacing w:val="-4"/>
         </w:rPr>
       </w:pPr>
-      <w:bookmarkStart w:id="9" w:name="_Toc214961844"/>
+      <w:bookmarkStart w:id="8" w:name="_Toc214961844"/>
       <w:r>
         <w:t>Objetivos</w:t>
       </w:r>
@@ -6222,7 +6258,7 @@
         </w:rPr>
         <w:t>(03)</w:t>
       </w:r>
-      <w:bookmarkEnd w:id="9"/>
+      <w:bookmarkEnd w:id="8"/>
     </w:p>
     <w:p/>
     <w:p>
@@ -6255,11 +6291,11 @@
       <w:pPr>
         <w:pStyle w:val="Ttulo1"/>
       </w:pPr>
-      <w:bookmarkStart w:id="10" w:name="_Toc214961845"/>
+      <w:bookmarkStart w:id="9" w:name="_Toc214961845"/>
       <w:r>
         <w:t>Requisitos Funcionales</w:t>
       </w:r>
-      <w:bookmarkEnd w:id="10"/>
+      <w:bookmarkEnd w:id="9"/>
       <w:r>
         <w:t xml:space="preserve"> </w:t>
       </w:r>
@@ -6270,7 +6306,7 @@
           <w:tab w:val="left" w:pos="2940"/>
         </w:tabs>
       </w:pPr>
-      <w:bookmarkStart w:id="11" w:name="_Hlk214535774"/>
+      <w:bookmarkStart w:id="10" w:name="_Hlk214535774"/>
     </w:p>
     <w:p>
       <w:pPr>
@@ -6279,10 +6315,7 @@
         </w:tabs>
       </w:pPr>
       <w:r>
-        <w:t xml:space="preserve">       </w:t>
-      </w:r>
-      <w:r>
-        <w:t xml:space="preserve">Estos requisitos describen </w:t>
+        <w:t xml:space="preserve">       Estos requisitos describen </w:t>
       </w:r>
       <w:r>
         <w:rPr>
@@ -6549,7 +6582,7 @@
         <w:t>.</w:t>
       </w:r>
     </w:p>
-    <w:bookmarkEnd w:id="11"/>
+    <w:bookmarkEnd w:id="10"/>
     <w:p>
       <w:pPr>
         <w:tabs>
@@ -6589,11 +6622,11 @@
       <w:pPr>
         <w:pStyle w:val="Ttulo1"/>
       </w:pPr>
-      <w:bookmarkStart w:id="12" w:name="_Toc214961846"/>
+      <w:bookmarkStart w:id="11" w:name="_Toc214961846"/>
       <w:r>
         <w:t>Requisitos no funcionales</w:t>
       </w:r>
-      <w:bookmarkEnd w:id="12"/>
+      <w:bookmarkEnd w:id="11"/>
     </w:p>
     <w:p>
       <w:pPr>
@@ -6609,11 +6642,11 @@
       <w:pPr>
         <w:pStyle w:val="Ttulo2"/>
       </w:pPr>
-      <w:bookmarkStart w:id="13" w:name="_Toc214961847"/>
+      <w:bookmarkStart w:id="12" w:name="_Toc214961847"/>
       <w:r>
         <w:t>Restricciones</w:t>
       </w:r>
-      <w:bookmarkEnd w:id="13"/>
+      <w:bookmarkEnd w:id="12"/>
     </w:p>
     <w:p>
       <w:pPr>
@@ -6706,7 +6739,7 @@
         <w:lastRenderedPageBreak/>
         <w:t xml:space="preserve"> </w:t>
       </w:r>
-      <w:bookmarkStart w:id="14" w:name="_Toc214961848"/>
+      <w:bookmarkStart w:id="13" w:name="_Toc214961848"/>
       <w:r>
         <w:t>Atributos y Métricas</w:t>
       </w:r>
@@ -6714,7 +6747,7 @@
         <w:tab/>
         <w:t>de Usabilidad</w:t>
       </w:r>
-      <w:bookmarkEnd w:id="14"/>
+      <w:bookmarkEnd w:id="13"/>
     </w:p>
     <w:p>
       <w:pPr>
@@ -6728,7 +6761,7 @@
           <w:bCs/>
         </w:rPr>
       </w:pPr>
-      <w:bookmarkStart w:id="15" w:name="_Hlk214961428"/>
+      <w:bookmarkStart w:id="14" w:name="_Hlk214961428"/>
       <w:r>
         <w:rPr>
           <w:rStyle w:val="Textoennegrita"/>
@@ -6905,40 +6938,40 @@
       <w:r>
         <w:t>Etiquetas ARIA y textos descriptivos.</w:t>
       </w:r>
+      <w:bookmarkEnd w:id="14"/>
+    </w:p>
+    <w:p>
+      <w:pPr>
+        <w:pStyle w:val="Textoindependiente"/>
+      </w:pPr>
+    </w:p>
+    <w:p>
+      <w:pPr>
+        <w:pStyle w:val="Ttulo1"/>
+      </w:pPr>
+      <w:bookmarkStart w:id="15" w:name="_Toc214961849"/>
+      <w:r>
+        <w:t>Análisis Etnográfico</w:t>
+      </w:r>
       <w:bookmarkEnd w:id="15"/>
     </w:p>
     <w:p>
       <w:pPr>
-        <w:pStyle w:val="Textoindependiente"/>
-      </w:pPr>
-    </w:p>
-    <w:p>
-      <w:pPr>
-        <w:pStyle w:val="Ttulo1"/>
-      </w:pPr>
-      <w:bookmarkStart w:id="16" w:name="_Toc214961849"/>
-      <w:r>
-        <w:t>Análisis Etnográfico</w:t>
+        <w:pStyle w:val="NormalWeb"/>
+      </w:pPr>
+      <w:r>
+        <w:t>El análisis etnográfico busca entender el contexto real en el que el usuario interactúa con el sistema.</w:t>
+      </w:r>
+    </w:p>
+    <w:p>
+      <w:pPr>
+        <w:pStyle w:val="Ttulo2"/>
+      </w:pPr>
+      <w:bookmarkStart w:id="16" w:name="_Toc214961850"/>
+      <w:r>
+        <w:t>Observación del entorno del usuario</w:t>
       </w:r>
       <w:bookmarkEnd w:id="16"/>
-    </w:p>
-    <w:p>
-      <w:pPr>
-        <w:pStyle w:val="NormalWeb"/>
-      </w:pPr>
-      <w:r>
-        <w:t>El análisis etnográfico busca entender el contexto real en el que el usuario interactúa con el sistema.</w:t>
-      </w:r>
-    </w:p>
-    <w:p>
-      <w:pPr>
-        <w:pStyle w:val="Ttulo2"/>
-      </w:pPr>
-      <w:bookmarkStart w:id="17" w:name="_Toc214961850"/>
-      <w:r>
-        <w:t>Observación del entorno del usuario</w:t>
-      </w:r>
-      <w:bookmarkEnd w:id="17"/>
     </w:p>
     <w:p>
       <w:pPr>
@@ -7040,11 +7073,11 @@
       <w:pPr>
         <w:pStyle w:val="Ttulo2"/>
       </w:pPr>
-      <w:bookmarkStart w:id="18" w:name="_Toc214961851"/>
+      <w:bookmarkStart w:id="17" w:name="_Toc214961851"/>
       <w:r>
         <w:t>Comportamientos comunes</w:t>
       </w:r>
-      <w:bookmarkEnd w:id="18"/>
+      <w:bookmarkEnd w:id="17"/>
     </w:p>
     <w:p>
       <w:pPr>
@@ -7116,11 +7149,11 @@
       <w:pPr>
         <w:pStyle w:val="Ttulo2"/>
       </w:pPr>
-      <w:bookmarkStart w:id="19" w:name="_Toc214961852"/>
+      <w:bookmarkStart w:id="18" w:name="_Toc214961852"/>
       <w:r>
         <w:t>Problemas observados</w:t>
       </w:r>
-      <w:bookmarkEnd w:id="19"/>
+      <w:bookmarkEnd w:id="18"/>
     </w:p>
     <w:p>
       <w:pPr>
@@ -7174,11 +7207,11 @@
       <w:pPr>
         <w:pStyle w:val="Ttulo2"/>
       </w:pPr>
-      <w:bookmarkStart w:id="20" w:name="_Toc214961853"/>
+      <w:bookmarkStart w:id="19" w:name="_Toc214961853"/>
       <w:r>
         <w:t>Necesidades identificadas</w:t>
       </w:r>
-      <w:bookmarkEnd w:id="20"/>
+      <w:bookmarkEnd w:id="19"/>
     </w:p>
     <w:p>
       <w:pPr>
@@ -7280,7 +7313,7 @@
       <w:pPr>
         <w:pStyle w:val="Ttulo1"/>
       </w:pPr>
-      <w:bookmarkStart w:id="21" w:name="_Toc214961854"/>
+      <w:bookmarkStart w:id="20" w:name="_Toc214961854"/>
       <w:r>
         <w:t>Resultados</w:t>
       </w:r>
@@ -7293,7 +7326,7 @@
       <w:r>
         <w:t>Esperados</w:t>
       </w:r>
-      <w:bookmarkEnd w:id="21"/>
+      <w:bookmarkEnd w:id="20"/>
     </w:p>
     <w:p>
       <w:pPr>
@@ -8161,7 +8194,7 @@
       <w:pPr>
         <w:pStyle w:val="Ttulo1"/>
       </w:pPr>
-      <w:bookmarkStart w:id="22" w:name="_Toc214961855"/>
+      <w:bookmarkStart w:id="21" w:name="_Toc214961855"/>
       <w:proofErr w:type="gramStart"/>
       <w:r>
         <w:t>Viabilidad(</w:t>
@@ -8170,7 +8203,7 @@
       <w:r>
         <w:t>Ej.)</w:t>
       </w:r>
-      <w:bookmarkEnd w:id="22"/>
+      <w:bookmarkEnd w:id="21"/>
     </w:p>
     <w:p>
       <w:pPr>
@@ -9532,12 +9565,12 @@
       <w:pPr>
         <w:pStyle w:val="Ttulo2"/>
       </w:pPr>
-      <w:bookmarkStart w:id="23" w:name="_Toc214961856"/>
+      <w:bookmarkStart w:id="22" w:name="_Toc214961856"/>
       <w:r>
         <w:lastRenderedPageBreak/>
         <w:t>Humana</w:t>
       </w:r>
-      <w:bookmarkEnd w:id="23"/>
+      <w:bookmarkEnd w:id="22"/>
     </w:p>
     <w:p>
       <w:pPr>
@@ -9545,11 +9578,11 @@
         <w:ind w:right="5542"/>
         <w:jc w:val="both"/>
       </w:pPr>
-      <w:bookmarkStart w:id="24" w:name="_Toc214961857"/>
+      <w:bookmarkStart w:id="23" w:name="_Toc214961857"/>
       <w:r>
         <w:t>Tutor Empresarial</w:t>
       </w:r>
-      <w:bookmarkEnd w:id="24"/>
+      <w:bookmarkEnd w:id="23"/>
       <w:r>
         <w:t xml:space="preserve"> </w:t>
       </w:r>
@@ -9613,14 +9646,14 @@
           <w:sz w:val="28"/>
         </w:rPr>
       </w:pPr>
-      <w:bookmarkStart w:id="25" w:name="_Toc214961858"/>
+      <w:bookmarkStart w:id="24" w:name="_Toc214961858"/>
       <w:r>
         <w:rPr>
           <w:rStyle w:val="Ttulo3Car"/>
         </w:rPr>
         <w:t>Tutor Académico</w:t>
       </w:r>
-      <w:bookmarkEnd w:id="25"/>
+      <w:bookmarkEnd w:id="24"/>
       <w:r>
         <w:rPr>
           <w:rStyle w:val="Ttulo3Car"/>
@@ -9648,11 +9681,11 @@
       <w:pPr>
         <w:pStyle w:val="Ttulo3"/>
       </w:pPr>
-      <w:bookmarkStart w:id="26" w:name="_Toc214961859"/>
+      <w:bookmarkStart w:id="25" w:name="_Toc214961859"/>
       <w:r>
         <w:t>Estudiantes</w:t>
       </w:r>
-      <w:bookmarkEnd w:id="26"/>
+      <w:bookmarkEnd w:id="25"/>
     </w:p>
     <w:p>
       <w:pPr>
@@ -9778,21 +9811,21 @@
       <w:pPr>
         <w:pStyle w:val="Ttulo2"/>
       </w:pPr>
-      <w:bookmarkStart w:id="27" w:name="_Toc214961860"/>
+      <w:bookmarkStart w:id="26" w:name="_Toc214961860"/>
       <w:r>
         <w:t>Tecnológica</w:t>
       </w:r>
+      <w:bookmarkEnd w:id="26"/>
+    </w:p>
+    <w:p>
+      <w:pPr>
+        <w:pStyle w:val="Ttulo3"/>
+      </w:pPr>
+      <w:bookmarkStart w:id="27" w:name="_Toc214961861"/>
+      <w:r>
+        <w:t>Hardware</w:t>
+      </w:r>
       <w:bookmarkEnd w:id="27"/>
-    </w:p>
-    <w:p>
-      <w:pPr>
-        <w:pStyle w:val="Ttulo3"/>
-      </w:pPr>
-      <w:bookmarkStart w:id="28" w:name="_Toc214961861"/>
-      <w:r>
-        <w:t>Hardware</w:t>
-      </w:r>
-      <w:bookmarkEnd w:id="28"/>
     </w:p>
     <w:p>
       <w:pPr>
@@ -10048,11 +10081,11 @@
       <w:pPr>
         <w:pStyle w:val="Ttulo3"/>
       </w:pPr>
-      <w:bookmarkStart w:id="29" w:name="_Toc214961862"/>
+      <w:bookmarkStart w:id="28" w:name="_Toc214961862"/>
       <w:r>
         <w:t>Software</w:t>
       </w:r>
-      <w:bookmarkEnd w:id="29"/>
+      <w:bookmarkEnd w:id="28"/>
     </w:p>
     <w:p>
       <w:pPr>
@@ -10151,21 +10184,21 @@
       <w:pPr>
         <w:pStyle w:val="Ttulo1"/>
       </w:pPr>
-      <w:bookmarkStart w:id="30" w:name="_Toc214961863"/>
+      <w:bookmarkStart w:id="29" w:name="_Toc214961863"/>
       <w:r>
         <w:t>Conclusiones y Recomendaciones</w:t>
       </w:r>
+      <w:bookmarkEnd w:id="29"/>
+    </w:p>
+    <w:p>
+      <w:pPr>
+        <w:pStyle w:val="Ttulo2"/>
+      </w:pPr>
+      <w:bookmarkStart w:id="30" w:name="_Toc214961864"/>
+      <w:r>
+        <w:t>Conclusiones</w:t>
+      </w:r>
       <w:bookmarkEnd w:id="30"/>
-    </w:p>
-    <w:p>
-      <w:pPr>
-        <w:pStyle w:val="Ttulo2"/>
-      </w:pPr>
-      <w:bookmarkStart w:id="31" w:name="_Toc214961864"/>
-      <w:r>
-        <w:t>Conclusiones</w:t>
-      </w:r>
-      <w:bookmarkEnd w:id="31"/>
     </w:p>
     <w:p>
       <w:pPr>
@@ -10240,12 +10273,12 @@
       <w:pPr>
         <w:pStyle w:val="Ttulo2"/>
       </w:pPr>
-      <w:bookmarkStart w:id="32" w:name="_Toc214961865"/>
+      <w:bookmarkStart w:id="31" w:name="_Toc214961865"/>
       <w:r>
         <w:lastRenderedPageBreak/>
         <w:t>Recomendaciones</w:t>
       </w:r>
-      <w:bookmarkEnd w:id="32"/>
+      <w:bookmarkEnd w:id="31"/>
     </w:p>
     <w:p>
       <w:pPr>
@@ -10307,11 +10340,11 @@
       <w:pPr>
         <w:pStyle w:val="Ttulo1"/>
       </w:pPr>
-      <w:bookmarkStart w:id="33" w:name="_Toc214961866"/>
+      <w:bookmarkStart w:id="32" w:name="_Toc214961866"/>
       <w:r>
         <w:t>Planificación para el Cronograma</w:t>
       </w:r>
-      <w:bookmarkEnd w:id="33"/>
+      <w:bookmarkEnd w:id="32"/>
     </w:p>
     <w:p>
       <w:pPr>
@@ -10411,25 +10444,25 @@
       <w:pPr>
         <w:pStyle w:val="Ttulo1"/>
       </w:pPr>
-      <w:bookmarkStart w:id="34" w:name="_Toc214961867"/>
+      <w:bookmarkStart w:id="33" w:name="_Toc214961867"/>
       <w:r>
         <w:lastRenderedPageBreak/>
         <w:t>Anexos</w:t>
       </w:r>
+      <w:bookmarkEnd w:id="33"/>
+    </w:p>
+    <w:p>
+      <w:pPr>
+        <w:pStyle w:val="Ttulo2"/>
+      </w:pPr>
+      <w:bookmarkStart w:id="34" w:name="_Toc214961868"/>
+      <w:r>
+        <w:t xml:space="preserve">Anexo I. </w:t>
+      </w:r>
+      <w:r>
+        <w:t>Backlog</w:t>
+      </w:r>
       <w:bookmarkEnd w:id="34"/>
-    </w:p>
-    <w:p>
-      <w:pPr>
-        <w:pStyle w:val="Ttulo2"/>
-      </w:pPr>
-      <w:bookmarkStart w:id="35" w:name="_Toc214961868"/>
-      <w:r>
-        <w:t xml:space="preserve">Anexo I. </w:t>
-      </w:r>
-      <w:r>
-        <w:t>Backlog</w:t>
-      </w:r>
-      <w:bookmarkEnd w:id="35"/>
     </w:p>
     <w:p>
       <w:pPr>
@@ -10485,11 +10518,11 @@
       <w:pPr>
         <w:pStyle w:val="Ttulo2"/>
       </w:pPr>
-      <w:bookmarkStart w:id="36" w:name="_Toc214961869"/>
+      <w:bookmarkStart w:id="35" w:name="_Toc214961869"/>
       <w:r>
         <w:t>Línea de Tiempo</w:t>
       </w:r>
-      <w:bookmarkEnd w:id="36"/>
+      <w:bookmarkEnd w:id="35"/>
     </w:p>
     <w:p>
       <w:pPr>
@@ -10552,12 +10585,12 @@
       <w:pPr>
         <w:pStyle w:val="Ttulo2"/>
       </w:pPr>
-      <w:bookmarkStart w:id="37" w:name="_Toc214961870"/>
+      <w:bookmarkStart w:id="36" w:name="_Toc214961870"/>
       <w:r>
         <w:lastRenderedPageBreak/>
         <w:t>Estructura de Desglose de Trabajo</w:t>
       </w:r>
-      <w:bookmarkEnd w:id="37"/>
+      <w:bookmarkEnd w:id="36"/>
     </w:p>
     <w:p/>
     <w:p>
@@ -11019,25 +11052,25 @@
       <w:lvlJc w:val="left"/>
       <w:pPr>
         <w:tabs>
-          <w:tab w:val="num" w:pos="720"/>
+          <w:tab w:val="num" w:pos="1080"/>
         </w:tabs>
-        <w:ind w:left="720" w:hanging="360"/>
+        <w:ind w:left="1080" w:hanging="360"/>
       </w:pPr>
       <w:rPr>
         <w:rFonts w:ascii="Symbol" w:hAnsi="Symbol" w:hint="default"/>
         <w:sz w:val="20"/>
       </w:rPr>
     </w:lvl>
-    <w:lvl w:ilvl="1" w:tentative="1">
+    <w:lvl w:ilvl="1">
       <w:start w:val="1"/>
       <w:numFmt w:val="bullet"/>
       <w:lvlText w:val="o"/>
       <w:lvlJc w:val="left"/>
       <w:pPr>
         <w:tabs>
-          <w:tab w:val="num" w:pos="1440"/>
+          <w:tab w:val="num" w:pos="1800"/>
         </w:tabs>
-        <w:ind w:left="1440" w:hanging="360"/>
+        <w:ind w:left="1800" w:hanging="360"/>
       </w:pPr>
       <w:rPr>
         <w:rFonts w:ascii="Courier New" w:hAnsi="Courier New" w:hint="default"/>
@@ -11051,9 +11084,9 @@
       <w:lvlJc w:val="left"/>
       <w:pPr>
         <w:tabs>
-          <w:tab w:val="num" w:pos="2160"/>
+          <w:tab w:val="num" w:pos="2520"/>
         </w:tabs>
-        <w:ind w:left="2160" w:hanging="360"/>
+        <w:ind w:left="2520" w:hanging="360"/>
       </w:pPr>
       <w:rPr>
         <w:rFonts w:ascii="Wingdings" w:hAnsi="Wingdings" w:hint="default"/>
@@ -11067,9 +11100,9 @@
       <w:lvlJc w:val="left"/>
       <w:pPr>
         <w:tabs>
-          <w:tab w:val="num" w:pos="2880"/>
+          <w:tab w:val="num" w:pos="3240"/>
         </w:tabs>
-        <w:ind w:left="2880" w:hanging="360"/>
+        <w:ind w:left="3240" w:hanging="360"/>
       </w:pPr>
       <w:rPr>
         <w:rFonts w:ascii="Wingdings" w:hAnsi="Wingdings" w:hint="default"/>
@@ -11083,9 +11116,9 @@
       <w:lvlJc w:val="left"/>
       <w:pPr>
         <w:tabs>
-          <w:tab w:val="num" w:pos="3600"/>
+          <w:tab w:val="num" w:pos="3960"/>
         </w:tabs>
-        <w:ind w:left="3600" w:hanging="360"/>
+        <w:ind w:left="3960" w:hanging="360"/>
       </w:pPr>
       <w:rPr>
         <w:rFonts w:ascii="Wingdings" w:hAnsi="Wingdings" w:hint="default"/>
@@ -11099,9 +11132,9 @@
       <w:lvlJc w:val="left"/>
       <w:pPr>
         <w:tabs>
-          <w:tab w:val="num" w:pos="4320"/>
+          <w:tab w:val="num" w:pos="4680"/>
         </w:tabs>
-        <w:ind w:left="4320" w:hanging="360"/>
+        <w:ind w:left="4680" w:hanging="360"/>
       </w:pPr>
       <w:rPr>
         <w:rFonts w:ascii="Wingdings" w:hAnsi="Wingdings" w:hint="default"/>
@@ -11115,9 +11148,9 @@
       <w:lvlJc w:val="left"/>
       <w:pPr>
         <w:tabs>
-          <w:tab w:val="num" w:pos="5040"/>
+          <w:tab w:val="num" w:pos="5400"/>
         </w:tabs>
-        <w:ind w:left="5040" w:hanging="360"/>
+        <w:ind w:left="5400" w:hanging="360"/>
       </w:pPr>
       <w:rPr>
         <w:rFonts w:ascii="Wingdings" w:hAnsi="Wingdings" w:hint="default"/>
@@ -11131,9 +11164,9 @@
       <w:lvlJc w:val="left"/>
       <w:pPr>
         <w:tabs>
-          <w:tab w:val="num" w:pos="5760"/>
+          <w:tab w:val="num" w:pos="6120"/>
         </w:tabs>
-        <w:ind w:left="5760" w:hanging="360"/>
+        <w:ind w:left="6120" w:hanging="360"/>
       </w:pPr>
       <w:rPr>
         <w:rFonts w:ascii="Wingdings" w:hAnsi="Wingdings" w:hint="default"/>
@@ -11147,9 +11180,9 @@
       <w:lvlJc w:val="left"/>
       <w:pPr>
         <w:tabs>
-          <w:tab w:val="num" w:pos="6480"/>
+          <w:tab w:val="num" w:pos="6840"/>
         </w:tabs>
-        <w:ind w:left="6480" w:hanging="360"/>
+        <w:ind w:left="6840" w:hanging="360"/>
       </w:pPr>
       <w:rPr>
         <w:rFonts w:ascii="Wingdings" w:hAnsi="Wingdings" w:hint="default"/>
@@ -11289,9 +11322,9 @@
       <w:lvlJc w:val="left"/>
       <w:pPr>
         <w:tabs>
-          <w:tab w:val="num" w:pos="720"/>
+          <w:tab w:val="num" w:pos="1080"/>
         </w:tabs>
-        <w:ind w:left="720" w:hanging="360"/>
+        <w:ind w:left="1080" w:hanging="360"/>
       </w:pPr>
     </w:lvl>
     <w:lvl w:ilvl="1" w:tentative="1">
@@ -11301,9 +11334,9 @@
       <w:lvlJc w:val="left"/>
       <w:pPr>
         <w:tabs>
-          <w:tab w:val="num" w:pos="1440"/>
+          <w:tab w:val="num" w:pos="1800"/>
         </w:tabs>
-        <w:ind w:left="1440" w:hanging="360"/>
+        <w:ind w:left="1800" w:hanging="360"/>
       </w:pPr>
     </w:lvl>
     <w:lvl w:ilvl="2" w:tentative="1">
@@ -11313,9 +11346,9 @@
       <w:lvlJc w:val="left"/>
       <w:pPr>
         <w:tabs>
-          <w:tab w:val="num" w:pos="2160"/>
+          <w:tab w:val="num" w:pos="2520"/>
         </w:tabs>
-        <w:ind w:left="2160" w:hanging="360"/>
+        <w:ind w:left="2520" w:hanging="360"/>
       </w:pPr>
     </w:lvl>
     <w:lvl w:ilvl="3" w:tentative="1">
@@ -11325,9 +11358,9 @@
       <w:lvlJc w:val="left"/>
       <w:pPr>
         <w:tabs>
-          <w:tab w:val="num" w:pos="2880"/>
+          <w:tab w:val="num" w:pos="3240"/>
         </w:tabs>
-        <w:ind w:left="2880" w:hanging="360"/>
+        <w:ind w:left="3240" w:hanging="360"/>
       </w:pPr>
     </w:lvl>
     <w:lvl w:ilvl="4" w:tentative="1">
@@ -11337,9 +11370,9 @@
       <w:lvlJc w:val="left"/>
       <w:pPr>
         <w:tabs>
-          <w:tab w:val="num" w:pos="3600"/>
+          <w:tab w:val="num" w:pos="3960"/>
         </w:tabs>
-        <w:ind w:left="3600" w:hanging="360"/>
+        <w:ind w:left="3960" w:hanging="360"/>
       </w:pPr>
     </w:lvl>
     <w:lvl w:ilvl="5" w:tentative="1">
@@ -11349,9 +11382,9 @@
       <w:lvlJc w:val="left"/>
       <w:pPr>
         <w:tabs>
-          <w:tab w:val="num" w:pos="4320"/>
+          <w:tab w:val="num" w:pos="4680"/>
         </w:tabs>
-        <w:ind w:left="4320" w:hanging="360"/>
+        <w:ind w:left="4680" w:hanging="360"/>
       </w:pPr>
     </w:lvl>
     <w:lvl w:ilvl="6" w:tentative="1">
@@ -11361,9 +11394,9 @@
       <w:lvlJc w:val="left"/>
       <w:pPr>
         <w:tabs>
-          <w:tab w:val="num" w:pos="5040"/>
+          <w:tab w:val="num" w:pos="5400"/>
         </w:tabs>
-        <w:ind w:left="5040" w:hanging="360"/>
+        <w:ind w:left="5400" w:hanging="360"/>
       </w:pPr>
     </w:lvl>
     <w:lvl w:ilvl="7" w:tentative="1">
@@ -11373,9 +11406,9 @@
       <w:lvlJc w:val="left"/>
       <w:pPr>
         <w:tabs>
-          <w:tab w:val="num" w:pos="5760"/>
+          <w:tab w:val="num" w:pos="6120"/>
         </w:tabs>
-        <w:ind w:left="5760" w:hanging="360"/>
+        <w:ind w:left="6120" w:hanging="360"/>
       </w:pPr>
     </w:lvl>
     <w:lvl w:ilvl="8" w:tentative="1">
@@ -11385,9 +11418,9 @@
       <w:lvlJc w:val="left"/>
       <w:pPr>
         <w:tabs>
-          <w:tab w:val="num" w:pos="6480"/>
+          <w:tab w:val="num" w:pos="6840"/>
         </w:tabs>
-        <w:ind w:left="6480" w:hanging="360"/>
+        <w:ind w:left="6840" w:hanging="360"/>
       </w:pPr>
     </w:lvl>
   </w:abstractNum>
@@ -11777,9 +11810,9 @@
       <w:lvlJc w:val="left"/>
       <w:pPr>
         <w:tabs>
-          <w:tab w:val="num" w:pos="720"/>
+          <w:tab w:val="num" w:pos="1067"/>
         </w:tabs>
-        <w:ind w:left="720" w:hanging="360"/>
+        <w:ind w:left="1067" w:hanging="360"/>
       </w:pPr>
       <w:rPr>
         <w:rFonts w:ascii="Symbol" w:hAnsi="Symbol" w:hint="default"/>
@@ -11793,9 +11826,9 @@
       <w:lvlJc w:val="left"/>
       <w:pPr>
         <w:tabs>
-          <w:tab w:val="num" w:pos="1440"/>
+          <w:tab w:val="num" w:pos="1787"/>
         </w:tabs>
-        <w:ind w:left="1440" w:hanging="360"/>
+        <w:ind w:left="1787" w:hanging="360"/>
       </w:pPr>
       <w:rPr>
         <w:rFonts w:ascii="Courier New" w:hAnsi="Courier New" w:hint="default"/>
@@ -11809,9 +11842,9 @@
       <w:lvlJc w:val="left"/>
       <w:pPr>
         <w:tabs>
-          <w:tab w:val="num" w:pos="2160"/>
+          <w:tab w:val="num" w:pos="2507"/>
         </w:tabs>
-        <w:ind w:left="2160" w:hanging="360"/>
+        <w:ind w:left="2507" w:hanging="360"/>
       </w:pPr>
       <w:rPr>
         <w:rFonts w:ascii="Wingdings" w:hAnsi="Wingdings" w:hint="default"/>
@@ -11825,9 +11858,9 @@
       <w:lvlJc w:val="left"/>
       <w:pPr>
         <w:tabs>
-          <w:tab w:val="num" w:pos="2880"/>
+          <w:tab w:val="num" w:pos="3227"/>
         </w:tabs>
-        <w:ind w:left="2880" w:hanging="360"/>
+        <w:ind w:left="3227" w:hanging="360"/>
       </w:pPr>
       <w:rPr>
         <w:rFonts w:ascii="Wingdings" w:hAnsi="Wingdings" w:hint="default"/>
@@ -11841,9 +11874,9 @@
       <w:lvlJc w:val="left"/>
       <w:pPr>
         <w:tabs>
-          <w:tab w:val="num" w:pos="3600"/>
+          <w:tab w:val="num" w:pos="3947"/>
         </w:tabs>
-        <w:ind w:left="3600" w:hanging="360"/>
+        <w:ind w:left="3947" w:hanging="360"/>
       </w:pPr>
       <w:rPr>
         <w:rFonts w:ascii="Wingdings" w:hAnsi="Wingdings" w:hint="default"/>
@@ -11857,9 +11890,9 @@
       <w:lvlJc w:val="left"/>
       <w:pPr>
         <w:tabs>
-          <w:tab w:val="num" w:pos="4320"/>
+          <w:tab w:val="num" w:pos="4667"/>
         </w:tabs>
-        <w:ind w:left="4320" w:hanging="360"/>
+        <w:ind w:left="4667" w:hanging="360"/>
       </w:pPr>
       <w:rPr>
         <w:rFonts w:ascii="Wingdings" w:hAnsi="Wingdings" w:hint="default"/>
@@ -11873,9 +11906,9 @@
       <w:lvlJc w:val="left"/>
       <w:pPr>
         <w:tabs>
-          <w:tab w:val="num" w:pos="5040"/>
+          <w:tab w:val="num" w:pos="5387"/>
         </w:tabs>
-        <w:ind w:left="5040" w:hanging="360"/>
+        <w:ind w:left="5387" w:hanging="360"/>
       </w:pPr>
       <w:rPr>
         <w:rFonts w:ascii="Wingdings" w:hAnsi="Wingdings" w:hint="default"/>
@@ -11889,9 +11922,9 @@
       <w:lvlJc w:val="left"/>
       <w:pPr>
         <w:tabs>
-          <w:tab w:val="num" w:pos="5760"/>
+          <w:tab w:val="num" w:pos="6107"/>
         </w:tabs>
-        <w:ind w:left="5760" w:hanging="360"/>
+        <w:ind w:left="6107" w:hanging="360"/>
       </w:pPr>
       <w:rPr>
         <w:rFonts w:ascii="Wingdings" w:hAnsi="Wingdings" w:hint="default"/>
@@ -11905,9 +11938,9 @@
       <w:lvlJc w:val="left"/>
       <w:pPr>
         <w:tabs>
-          <w:tab w:val="num" w:pos="6480"/>
+          <w:tab w:val="num" w:pos="6827"/>
         </w:tabs>
-        <w:ind w:left="6480" w:hanging="360"/>
+        <w:ind w:left="6827" w:hanging="360"/>
       </w:pPr>
       <w:rPr>
         <w:rFonts w:ascii="Wingdings" w:hAnsi="Wingdings" w:hint="default"/>
@@ -11926,9 +11959,9 @@
       <w:lvlJc w:val="left"/>
       <w:pPr>
         <w:tabs>
-          <w:tab w:val="num" w:pos="720"/>
+          <w:tab w:val="num" w:pos="1067"/>
         </w:tabs>
-        <w:ind w:left="720" w:hanging="360"/>
+        <w:ind w:left="1067" w:hanging="360"/>
       </w:pPr>
       <w:rPr>
         <w:rFonts w:ascii="Symbol" w:hAnsi="Symbol" w:hint="default"/>
@@ -11942,9 +11975,9 @@
       <w:lvlJc w:val="left"/>
       <w:pPr>
         <w:tabs>
-          <w:tab w:val="num" w:pos="1440"/>
+          <w:tab w:val="num" w:pos="1787"/>
         </w:tabs>
-        <w:ind w:left="1440" w:hanging="360"/>
+        <w:ind w:left="1787" w:hanging="360"/>
       </w:pPr>
       <w:rPr>
         <w:rFonts w:ascii="Courier New" w:hAnsi="Courier New" w:hint="default"/>
@@ -11958,9 +11991,9 @@
       <w:lvlJc w:val="left"/>
       <w:pPr>
         <w:tabs>
-          <w:tab w:val="num" w:pos="2160"/>
+          <w:tab w:val="num" w:pos="2507"/>
         </w:tabs>
-        <w:ind w:left="2160" w:hanging="360"/>
+        <w:ind w:left="2507" w:hanging="360"/>
       </w:pPr>
       <w:rPr>
         <w:rFonts w:ascii="Wingdings" w:hAnsi="Wingdings" w:hint="default"/>
@@ -11974,9 +12007,9 @@
       <w:lvlJc w:val="left"/>
       <w:pPr>
         <w:tabs>
-          <w:tab w:val="num" w:pos="2880"/>
+          <w:tab w:val="num" w:pos="3227"/>
         </w:tabs>
-        <w:ind w:left="2880" w:hanging="360"/>
+        <w:ind w:left="3227" w:hanging="360"/>
       </w:pPr>
       <w:rPr>
         <w:rFonts w:ascii="Wingdings" w:hAnsi="Wingdings" w:hint="default"/>
@@ -11990,9 +12023,9 @@
       <w:lvlJc w:val="left"/>
       <w:pPr>
         <w:tabs>
-          <w:tab w:val="num" w:pos="3600"/>
+          <w:tab w:val="num" w:pos="3947"/>
         </w:tabs>
-        <w:ind w:left="3600" w:hanging="360"/>
+        <w:ind w:left="3947" w:hanging="360"/>
       </w:pPr>
       <w:rPr>
         <w:rFonts w:ascii="Wingdings" w:hAnsi="Wingdings" w:hint="default"/>
@@ -12006,9 +12039,9 @@
       <w:lvlJc w:val="left"/>
       <w:pPr>
         <w:tabs>
-          <w:tab w:val="num" w:pos="4320"/>
+          <w:tab w:val="num" w:pos="4667"/>
         </w:tabs>
-        <w:ind w:left="4320" w:hanging="360"/>
+        <w:ind w:left="4667" w:hanging="360"/>
       </w:pPr>
       <w:rPr>
         <w:rFonts w:ascii="Wingdings" w:hAnsi="Wingdings" w:hint="default"/>
@@ -12022,9 +12055,9 @@
       <w:lvlJc w:val="left"/>
       <w:pPr>
         <w:tabs>
-          <w:tab w:val="num" w:pos="5040"/>
+          <w:tab w:val="num" w:pos="5387"/>
         </w:tabs>
-        <w:ind w:left="5040" w:hanging="360"/>
+        <w:ind w:left="5387" w:hanging="360"/>
       </w:pPr>
       <w:rPr>
         <w:rFonts w:ascii="Wingdings" w:hAnsi="Wingdings" w:hint="default"/>
@@ -12038,9 +12071,9 @@
       <w:lvlJc w:val="left"/>
       <w:pPr>
         <w:tabs>
-          <w:tab w:val="num" w:pos="5760"/>
+          <w:tab w:val="num" w:pos="6107"/>
         </w:tabs>
-        <w:ind w:left="5760" w:hanging="360"/>
+        <w:ind w:left="6107" w:hanging="360"/>
       </w:pPr>
       <w:rPr>
         <w:rFonts w:ascii="Wingdings" w:hAnsi="Wingdings" w:hint="default"/>
@@ -12054,9 +12087,9 @@
       <w:lvlJc w:val="left"/>
       <w:pPr>
         <w:tabs>
-          <w:tab w:val="num" w:pos="6480"/>
+          <w:tab w:val="num" w:pos="6827"/>
         </w:tabs>
-        <w:ind w:left="6480" w:hanging="360"/>
+        <w:ind w:left="6827" w:hanging="360"/>
       </w:pPr>
       <w:rPr>
         <w:rFonts w:ascii="Wingdings" w:hAnsi="Wingdings" w:hint="default"/>
@@ -12811,9 +12844,9 @@
       <w:lvlJc w:val="left"/>
       <w:pPr>
         <w:tabs>
-          <w:tab w:val="num" w:pos="644"/>
+          <w:tab w:val="num" w:pos="1067"/>
         </w:tabs>
-        <w:ind w:left="644" w:hanging="360"/>
+        <w:ind w:left="1067" w:hanging="360"/>
       </w:pPr>
       <w:rPr>
         <w:b w:val="0"/>
@@ -12827,9 +12860,9 @@
       <w:lvlJc w:val="left"/>
       <w:pPr>
         <w:tabs>
-          <w:tab w:val="num" w:pos="1364"/>
+          <w:tab w:val="num" w:pos="1787"/>
         </w:tabs>
-        <w:ind w:left="1364" w:hanging="360"/>
+        <w:ind w:left="1787" w:hanging="360"/>
       </w:pPr>
       <w:rPr>
         <w:rFonts w:ascii="Symbol" w:hAnsi="Symbol" w:hint="default"/>
@@ -12843,9 +12876,9 @@
       <w:lvlJc w:val="left"/>
       <w:pPr>
         <w:tabs>
-          <w:tab w:val="num" w:pos="2084"/>
+          <w:tab w:val="num" w:pos="2507"/>
         </w:tabs>
-        <w:ind w:left="2084" w:hanging="360"/>
+        <w:ind w:left="2507" w:hanging="360"/>
       </w:pPr>
     </w:lvl>
     <w:lvl w:ilvl="3" w:tentative="1">
@@ -12855,9 +12888,9 @@
       <w:lvlJc w:val="left"/>
       <w:pPr>
         <w:tabs>
-          <w:tab w:val="num" w:pos="2804"/>
+          <w:tab w:val="num" w:pos="3227"/>
         </w:tabs>
-        <w:ind w:left="2804" w:hanging="360"/>
+        <w:ind w:left="3227" w:hanging="360"/>
       </w:pPr>
     </w:lvl>
     <w:lvl w:ilvl="4" w:tentative="1">
@@ -12867,9 +12900,9 @@
       <w:lvlJc w:val="left"/>
       <w:pPr>
         <w:tabs>
-          <w:tab w:val="num" w:pos="3524"/>
+          <w:tab w:val="num" w:pos="3947"/>
         </w:tabs>
-        <w:ind w:left="3524" w:hanging="360"/>
+        <w:ind w:left="3947" w:hanging="360"/>
       </w:pPr>
     </w:lvl>
     <w:lvl w:ilvl="5" w:tentative="1">
@@ -12879,9 +12912,9 @@
       <w:lvlJc w:val="left"/>
       <w:pPr>
         <w:tabs>
-          <w:tab w:val="num" w:pos="4244"/>
+          <w:tab w:val="num" w:pos="4667"/>
         </w:tabs>
-        <w:ind w:left="4244" w:hanging="360"/>
+        <w:ind w:left="4667" w:hanging="360"/>
       </w:pPr>
     </w:lvl>
     <w:lvl w:ilvl="6" w:tentative="1">
@@ -12891,9 +12924,9 @@
       <w:lvlJc w:val="left"/>
       <w:pPr>
         <w:tabs>
-          <w:tab w:val="num" w:pos="4964"/>
+          <w:tab w:val="num" w:pos="5387"/>
         </w:tabs>
-        <w:ind w:left="4964" w:hanging="360"/>
+        <w:ind w:left="5387" w:hanging="360"/>
       </w:pPr>
     </w:lvl>
     <w:lvl w:ilvl="7" w:tentative="1">
@@ -12903,9 +12936,9 @@
       <w:lvlJc w:val="left"/>
       <w:pPr>
         <w:tabs>
-          <w:tab w:val="num" w:pos="5684"/>
+          <w:tab w:val="num" w:pos="6107"/>
         </w:tabs>
-        <w:ind w:left="5684" w:hanging="360"/>
+        <w:ind w:left="6107" w:hanging="360"/>
       </w:pPr>
     </w:lvl>
     <w:lvl w:ilvl="8" w:tentative="1">
@@ -12915,9 +12948,9 @@
       <w:lvlJc w:val="left"/>
       <w:pPr>
         <w:tabs>
-          <w:tab w:val="num" w:pos="6404"/>
+          <w:tab w:val="num" w:pos="6827"/>
         </w:tabs>
-        <w:ind w:left="6404" w:hanging="360"/>
+        <w:ind w:left="6827" w:hanging="360"/>
       </w:pPr>
     </w:lvl>
   </w:abstractNum>
@@ -13405,7 +13438,7 @@
       <w:lvlText w:val=""/>
       <w:lvlJc w:val="left"/>
       <w:pPr>
-        <w:ind w:left="720" w:hanging="360"/>
+        <w:ind w:left="1067" w:hanging="360"/>
       </w:pPr>
       <w:rPr>
         <w:rFonts w:ascii="Symbol" w:hAnsi="Symbol" w:hint="default"/>
@@ -13417,7 +13450,7 @@
       <w:lvlText w:val="o"/>
       <w:lvlJc w:val="left"/>
       <w:pPr>
-        <w:ind w:left="1440" w:hanging="360"/>
+        <w:ind w:left="1787" w:hanging="360"/>
       </w:pPr>
       <w:rPr>
         <w:rFonts w:ascii="Courier New" w:hAnsi="Courier New" w:cs="Courier New" w:hint="default"/>
@@ -13429,7 +13462,7 @@
       <w:lvlText w:val=""/>
       <w:lvlJc w:val="left"/>
       <w:pPr>
-        <w:ind w:left="2160" w:hanging="360"/>
+        <w:ind w:left="2507" w:hanging="360"/>
       </w:pPr>
       <w:rPr>
         <w:rFonts w:ascii="Wingdings" w:hAnsi="Wingdings" w:hint="default"/>
@@ -13441,7 +13474,7 @@
       <w:lvlText w:val=""/>
       <w:lvlJc w:val="left"/>
       <w:pPr>
-        <w:ind w:left="2880" w:hanging="360"/>
+        <w:ind w:left="3227" w:hanging="360"/>
       </w:pPr>
       <w:rPr>
         <w:rFonts w:ascii="Symbol" w:hAnsi="Symbol" w:hint="default"/>
@@ -13453,7 +13486,7 @@
       <w:lvlText w:val="o"/>
       <w:lvlJc w:val="left"/>
       <w:pPr>
-        <w:ind w:left="3600" w:hanging="360"/>
+        <w:ind w:left="3947" w:hanging="360"/>
       </w:pPr>
       <w:rPr>
         <w:rFonts w:ascii="Courier New" w:hAnsi="Courier New" w:cs="Courier New" w:hint="default"/>
@@ -13465,7 +13498,7 @@
       <w:lvlText w:val=""/>
       <w:lvlJc w:val="left"/>
       <w:pPr>
-        <w:ind w:left="4320" w:hanging="360"/>
+        <w:ind w:left="4667" w:hanging="360"/>
       </w:pPr>
       <w:rPr>
         <w:rFonts w:ascii="Wingdings" w:hAnsi="Wingdings" w:hint="default"/>
@@ -13477,7 +13510,7 @@
       <w:lvlText w:val=""/>
       <w:lvlJc w:val="left"/>
       <w:pPr>
-        <w:ind w:left="5040" w:hanging="360"/>
+        <w:ind w:left="5387" w:hanging="360"/>
       </w:pPr>
       <w:rPr>
         <w:rFonts w:ascii="Symbol" w:hAnsi="Symbol" w:hint="default"/>
@@ -13489,7 +13522,7 @@
       <w:lvlText w:val="o"/>
       <w:lvlJc w:val="left"/>
       <w:pPr>
-        <w:ind w:left="5760" w:hanging="360"/>
+        <w:ind w:left="6107" w:hanging="360"/>
       </w:pPr>
       <w:rPr>
         <w:rFonts w:ascii="Courier New" w:hAnsi="Courier New" w:cs="Courier New" w:hint="default"/>
@@ -13501,7 +13534,7 @@
       <w:lvlText w:val=""/>
       <w:lvlJc w:val="left"/>
       <w:pPr>
-        <w:ind w:left="6480" w:hanging="360"/>
+        <w:ind w:left="6827" w:hanging="360"/>
       </w:pPr>
       <w:rPr>
         <w:rFonts w:ascii="Wingdings" w:hAnsi="Wingdings" w:hint="default"/>
@@ -13640,9 +13673,9 @@
       <w:lvlJc w:val="left"/>
       <w:pPr>
         <w:tabs>
-          <w:tab w:val="num" w:pos="720"/>
+          <w:tab w:val="num" w:pos="1080"/>
         </w:tabs>
-        <w:ind w:left="720" w:hanging="360"/>
+        <w:ind w:left="1080" w:hanging="360"/>
       </w:pPr>
       <w:rPr>
         <w:rFonts w:ascii="Symbol" w:hAnsi="Symbol" w:hint="default"/>
@@ -13656,9 +13689,9 @@
       <w:lvlJc w:val="left"/>
       <w:pPr>
         <w:tabs>
-          <w:tab w:val="num" w:pos="1440"/>
+          <w:tab w:val="num" w:pos="1800"/>
         </w:tabs>
-        <w:ind w:left="1440" w:hanging="360"/>
+        <w:ind w:left="1800" w:hanging="360"/>
       </w:pPr>
       <w:rPr>
         <w:rFonts w:ascii="Courier New" w:hAnsi="Courier New" w:hint="default"/>
@@ -13672,9 +13705,9 @@
       <w:lvlJc w:val="left"/>
       <w:pPr>
         <w:tabs>
-          <w:tab w:val="num" w:pos="2160"/>
+          <w:tab w:val="num" w:pos="2520"/>
         </w:tabs>
-        <w:ind w:left="2160" w:hanging="360"/>
+        <w:ind w:left="2520" w:hanging="360"/>
       </w:pPr>
       <w:rPr>
         <w:rFonts w:ascii="Wingdings" w:hAnsi="Wingdings" w:hint="default"/>
@@ -13688,9 +13721,9 @@
       <w:lvlJc w:val="left"/>
       <w:pPr>
         <w:tabs>
-          <w:tab w:val="num" w:pos="2880"/>
+          <w:tab w:val="num" w:pos="3240"/>
         </w:tabs>
-        <w:ind w:left="2880" w:hanging="360"/>
+        <w:ind w:left="3240" w:hanging="360"/>
       </w:pPr>
       <w:rPr>
         <w:rFonts w:ascii="Wingdings" w:hAnsi="Wingdings" w:hint="default"/>
@@ -13704,9 +13737,9 @@
       <w:lvlJc w:val="left"/>
       <w:pPr>
         <w:tabs>
-          <w:tab w:val="num" w:pos="3600"/>
+          <w:tab w:val="num" w:pos="3960"/>
         </w:tabs>
-        <w:ind w:left="3600" w:hanging="360"/>
+        <w:ind w:left="3960" w:hanging="360"/>
       </w:pPr>
       <w:rPr>
         <w:rFonts w:ascii="Wingdings" w:hAnsi="Wingdings" w:hint="default"/>
@@ -13720,9 +13753,9 @@
       <w:lvlJc w:val="left"/>
       <w:pPr>
         <w:tabs>
-          <w:tab w:val="num" w:pos="4320"/>
+          <w:tab w:val="num" w:pos="4680"/>
         </w:tabs>
-        <w:ind w:left="4320" w:hanging="360"/>
+        <w:ind w:left="4680" w:hanging="360"/>
       </w:pPr>
       <w:rPr>
         <w:rFonts w:ascii="Wingdings" w:hAnsi="Wingdings" w:hint="default"/>
@@ -13736,9 +13769,9 @@
       <w:lvlJc w:val="left"/>
       <w:pPr>
         <w:tabs>
-          <w:tab w:val="num" w:pos="5040"/>
+          <w:tab w:val="num" w:pos="5400"/>
         </w:tabs>
-        <w:ind w:left="5040" w:hanging="360"/>
+        <w:ind w:left="5400" w:hanging="360"/>
       </w:pPr>
       <w:rPr>
         <w:rFonts w:ascii="Wingdings" w:hAnsi="Wingdings" w:hint="default"/>
@@ -13752,9 +13785,9 @@
       <w:lvlJc w:val="left"/>
       <w:pPr>
         <w:tabs>
-          <w:tab w:val="num" w:pos="5760"/>
+          <w:tab w:val="num" w:pos="6120"/>
         </w:tabs>
-        <w:ind w:left="5760" w:hanging="360"/>
+        <w:ind w:left="6120" w:hanging="360"/>
       </w:pPr>
       <w:rPr>
         <w:rFonts w:ascii="Wingdings" w:hAnsi="Wingdings" w:hint="default"/>
@@ -13768,9 +13801,9 @@
       <w:lvlJc w:val="left"/>
       <w:pPr>
         <w:tabs>
-          <w:tab w:val="num" w:pos="6480"/>
+          <w:tab w:val="num" w:pos="6840"/>
         </w:tabs>
-        <w:ind w:left="6480" w:hanging="360"/>
+        <w:ind w:left="6840" w:hanging="360"/>
       </w:pPr>
       <w:rPr>
         <w:rFonts w:ascii="Wingdings" w:hAnsi="Wingdings" w:hint="default"/>
@@ -13878,9 +13911,9 @@
       <w:lvlJc w:val="left"/>
       <w:pPr>
         <w:tabs>
-          <w:tab w:val="num" w:pos="720"/>
+          <w:tab w:val="num" w:pos="1080"/>
         </w:tabs>
-        <w:ind w:left="720" w:hanging="360"/>
+        <w:ind w:left="1080" w:hanging="360"/>
       </w:pPr>
       <w:rPr>
         <w:rFonts w:ascii="Symbol" w:hAnsi="Symbol" w:hint="default"/>
@@ -13894,9 +13927,9 @@
       <w:lvlJc w:val="left"/>
       <w:pPr>
         <w:tabs>
-          <w:tab w:val="num" w:pos="1440"/>
+          <w:tab w:val="num" w:pos="1800"/>
         </w:tabs>
-        <w:ind w:left="1440" w:hanging="360"/>
+        <w:ind w:left="1800" w:hanging="360"/>
       </w:pPr>
       <w:rPr>
         <w:rFonts w:ascii="Courier New" w:hAnsi="Courier New" w:hint="default"/>
@@ -13910,9 +13943,9 @@
       <w:lvlJc w:val="left"/>
       <w:pPr>
         <w:tabs>
-          <w:tab w:val="num" w:pos="2160"/>
+          <w:tab w:val="num" w:pos="2520"/>
         </w:tabs>
-        <w:ind w:left="2160" w:hanging="360"/>
+        <w:ind w:left="2520" w:hanging="360"/>
       </w:pPr>
       <w:rPr>
         <w:rFonts w:ascii="Wingdings" w:hAnsi="Wingdings" w:hint="default"/>
@@ -13926,9 +13959,9 @@
       <w:lvlJc w:val="left"/>
       <w:pPr>
         <w:tabs>
-          <w:tab w:val="num" w:pos="2880"/>
+          <w:tab w:val="num" w:pos="3240"/>
         </w:tabs>
-        <w:ind w:left="2880" w:hanging="360"/>
+        <w:ind w:left="3240" w:hanging="360"/>
       </w:pPr>
       <w:rPr>
         <w:rFonts w:ascii="Wingdings" w:hAnsi="Wingdings" w:hint="default"/>
@@ -13942,9 +13975,9 @@
       <w:lvlJc w:val="left"/>
       <w:pPr>
         <w:tabs>
-          <w:tab w:val="num" w:pos="3600"/>
+          <w:tab w:val="num" w:pos="3960"/>
         </w:tabs>
-        <w:ind w:left="3600" w:hanging="360"/>
+        <w:ind w:left="3960" w:hanging="360"/>
       </w:pPr>
       <w:rPr>
         <w:rFonts w:ascii="Wingdings" w:hAnsi="Wingdings" w:hint="default"/>
@@ -13958,9 +13991,9 @@
       <w:lvlJc w:val="left"/>
       <w:pPr>
         <w:tabs>
-          <w:tab w:val="num" w:pos="4320"/>
+          <w:tab w:val="num" w:pos="4680"/>
         </w:tabs>
-        <w:ind w:left="4320" w:hanging="360"/>
+        <w:ind w:left="4680" w:hanging="360"/>
       </w:pPr>
       <w:rPr>
         <w:rFonts w:ascii="Wingdings" w:hAnsi="Wingdings" w:hint="default"/>
@@ -13974,9 +14007,9 @@
       <w:lvlJc w:val="left"/>
       <w:pPr>
         <w:tabs>
-          <w:tab w:val="num" w:pos="5040"/>
+          <w:tab w:val="num" w:pos="5400"/>
         </w:tabs>
-        <w:ind w:left="5040" w:hanging="360"/>
+        <w:ind w:left="5400" w:hanging="360"/>
       </w:pPr>
       <w:rPr>
         <w:rFonts w:ascii="Wingdings" w:hAnsi="Wingdings" w:hint="default"/>
@@ -13990,9 +14023,9 @@
       <w:lvlJc w:val="left"/>
       <w:pPr>
         <w:tabs>
-          <w:tab w:val="num" w:pos="5760"/>
+          <w:tab w:val="num" w:pos="6120"/>
         </w:tabs>
-        <w:ind w:left="5760" w:hanging="360"/>
+        <w:ind w:left="6120" w:hanging="360"/>
       </w:pPr>
       <w:rPr>
         <w:rFonts w:ascii="Wingdings" w:hAnsi="Wingdings" w:hint="default"/>
@@ -14006,9 +14039,9 @@
       <w:lvlJc w:val="left"/>
       <w:pPr>
         <w:tabs>
-          <w:tab w:val="num" w:pos="6480"/>
+          <w:tab w:val="num" w:pos="6840"/>
         </w:tabs>
-        <w:ind w:left="6480" w:hanging="360"/>
+        <w:ind w:left="6840" w:hanging="360"/>
       </w:pPr>
       <w:rPr>
         <w:rFonts w:ascii="Wingdings" w:hAnsi="Wingdings" w:hint="default"/>
@@ -14027,9 +14060,9 @@
       <w:lvlJc w:val="left"/>
       <w:pPr>
         <w:tabs>
-          <w:tab w:val="num" w:pos="720"/>
+          <w:tab w:val="num" w:pos="1067"/>
         </w:tabs>
-        <w:ind w:left="720" w:hanging="360"/>
+        <w:ind w:left="1067" w:hanging="360"/>
       </w:pPr>
     </w:lvl>
     <w:lvl w:ilvl="1" w:tentative="1">
@@ -14039,9 +14072,9 @@
       <w:lvlJc w:val="left"/>
       <w:pPr>
         <w:tabs>
-          <w:tab w:val="num" w:pos="1440"/>
+          <w:tab w:val="num" w:pos="1787"/>
         </w:tabs>
-        <w:ind w:left="1440" w:hanging="360"/>
+        <w:ind w:left="1787" w:hanging="360"/>
       </w:pPr>
     </w:lvl>
     <w:lvl w:ilvl="2" w:tentative="1">
@@ -14051,9 +14084,9 @@
       <w:lvlJc w:val="left"/>
       <w:pPr>
         <w:tabs>
-          <w:tab w:val="num" w:pos="2160"/>
+          <w:tab w:val="num" w:pos="2507"/>
         </w:tabs>
-        <w:ind w:left="2160" w:hanging="360"/>
+        <w:ind w:left="2507" w:hanging="360"/>
       </w:pPr>
     </w:lvl>
     <w:lvl w:ilvl="3" w:tentative="1">
@@ -14063,9 +14096,9 @@
       <w:lvlJc w:val="left"/>
       <w:pPr>
         <w:tabs>
-          <w:tab w:val="num" w:pos="2880"/>
+          <w:tab w:val="num" w:pos="3227"/>
         </w:tabs>
-        <w:ind w:left="2880" w:hanging="360"/>
+        <w:ind w:left="3227" w:hanging="360"/>
       </w:pPr>
     </w:lvl>
     <w:lvl w:ilvl="4" w:tentative="1">
@@ -14075,9 +14108,9 @@
       <w:lvlJc w:val="left"/>
       <w:pPr>
         <w:tabs>
-          <w:tab w:val="num" w:pos="3600"/>
+          <w:tab w:val="num" w:pos="3947"/>
         </w:tabs>
-        <w:ind w:left="3600" w:hanging="360"/>
+        <w:ind w:left="3947" w:hanging="360"/>
       </w:pPr>
     </w:lvl>
     <w:lvl w:ilvl="5" w:tentative="1">
@@ -14087,9 +14120,9 @@
       <w:lvlJc w:val="left"/>
       <w:pPr>
         <w:tabs>
-          <w:tab w:val="num" w:pos="4320"/>
+          <w:tab w:val="num" w:pos="4667"/>
         </w:tabs>
-        <w:ind w:left="4320" w:hanging="360"/>
+        <w:ind w:left="4667" w:hanging="360"/>
       </w:pPr>
     </w:lvl>
     <w:lvl w:ilvl="6" w:tentative="1">
@@ -14099,9 +14132,9 @@
       <w:lvlJc w:val="left"/>
       <w:pPr>
         <w:tabs>
-          <w:tab w:val="num" w:pos="5040"/>
+          <w:tab w:val="num" w:pos="5387"/>
         </w:tabs>
-        <w:ind w:left="5040" w:hanging="360"/>
+        <w:ind w:left="5387" w:hanging="360"/>
       </w:pPr>
     </w:lvl>
     <w:lvl w:ilvl="7" w:tentative="1">
@@ -14111,9 +14144,9 @@
       <w:lvlJc w:val="left"/>
       <w:pPr>
         <w:tabs>
-          <w:tab w:val="num" w:pos="5760"/>
+          <w:tab w:val="num" w:pos="6107"/>
         </w:tabs>
-        <w:ind w:left="5760" w:hanging="360"/>
+        <w:ind w:left="6107" w:hanging="360"/>
       </w:pPr>
     </w:lvl>
     <w:lvl w:ilvl="8" w:tentative="1">
@@ -14123,9 +14156,9 @@
       <w:lvlJc w:val="left"/>
       <w:pPr>
         <w:tabs>
-          <w:tab w:val="num" w:pos="6480"/>
+          <w:tab w:val="num" w:pos="6827"/>
         </w:tabs>
-        <w:ind w:left="6480" w:hanging="360"/>
+        <w:ind w:left="6827" w:hanging="360"/>
       </w:pPr>
     </w:lvl>
   </w:abstractNum>
@@ -14140,9 +14173,9 @@
       <w:lvlJc w:val="left"/>
       <w:pPr>
         <w:tabs>
-          <w:tab w:val="num" w:pos="785"/>
+          <w:tab w:val="num" w:pos="1080"/>
         </w:tabs>
-        <w:ind w:left="785" w:hanging="360"/>
+        <w:ind w:left="1080" w:hanging="360"/>
       </w:pPr>
       <w:rPr>
         <w:b w:val="0"/>
@@ -14156,9 +14189,9 @@
       <w:lvlJc w:val="left"/>
       <w:pPr>
         <w:tabs>
-          <w:tab w:val="num" w:pos="1440"/>
+          <w:tab w:val="num" w:pos="1735"/>
         </w:tabs>
-        <w:ind w:left="1440" w:hanging="360"/>
+        <w:ind w:left="1735" w:hanging="360"/>
       </w:pPr>
     </w:lvl>
     <w:lvl w:ilvl="2" w:tentative="1">
@@ -14168,9 +14201,9 @@
       <w:lvlJc w:val="left"/>
       <w:pPr>
         <w:tabs>
-          <w:tab w:val="num" w:pos="2160"/>
+          <w:tab w:val="num" w:pos="2455"/>
         </w:tabs>
-        <w:ind w:left="2160" w:hanging="360"/>
+        <w:ind w:left="2455" w:hanging="360"/>
       </w:pPr>
     </w:lvl>
     <w:lvl w:ilvl="3" w:tentative="1">
@@ -14180,9 +14213,9 @@
       <w:lvlJc w:val="left"/>
       <w:pPr>
         <w:tabs>
-          <w:tab w:val="num" w:pos="2880"/>
+          <w:tab w:val="num" w:pos="3175"/>
         </w:tabs>
-        <w:ind w:left="2880" w:hanging="360"/>
+        <w:ind w:left="3175" w:hanging="360"/>
       </w:pPr>
     </w:lvl>
     <w:lvl w:ilvl="4" w:tentative="1">
@@ -14192,9 +14225,9 @@
       <w:lvlJc w:val="left"/>
       <w:pPr>
         <w:tabs>
-          <w:tab w:val="num" w:pos="3600"/>
+          <w:tab w:val="num" w:pos="3895"/>
         </w:tabs>
-        <w:ind w:left="3600" w:hanging="360"/>
+        <w:ind w:left="3895" w:hanging="360"/>
       </w:pPr>
     </w:lvl>
     <w:lvl w:ilvl="5" w:tentative="1">
@@ -14204,9 +14237,9 @@
       <w:lvlJc w:val="left"/>
       <w:pPr>
         <w:tabs>
-          <w:tab w:val="num" w:pos="4320"/>
+          <w:tab w:val="num" w:pos="4615"/>
         </w:tabs>
-        <w:ind w:left="4320" w:hanging="360"/>
+        <w:ind w:left="4615" w:hanging="360"/>
       </w:pPr>
     </w:lvl>
     <w:lvl w:ilvl="6" w:tentative="1">
@@ -14216,9 +14249,9 @@
       <w:lvlJc w:val="left"/>
       <w:pPr>
         <w:tabs>
-          <w:tab w:val="num" w:pos="5040"/>
+          <w:tab w:val="num" w:pos="5335"/>
         </w:tabs>
-        <w:ind w:left="5040" w:hanging="360"/>
+        <w:ind w:left="5335" w:hanging="360"/>
       </w:pPr>
     </w:lvl>
     <w:lvl w:ilvl="7" w:tentative="1">
@@ -14228,9 +14261,9 @@
       <w:lvlJc w:val="left"/>
       <w:pPr>
         <w:tabs>
-          <w:tab w:val="num" w:pos="5760"/>
+          <w:tab w:val="num" w:pos="6055"/>
         </w:tabs>
-        <w:ind w:left="5760" w:hanging="360"/>
+        <w:ind w:left="6055" w:hanging="360"/>
       </w:pPr>
     </w:lvl>
     <w:lvl w:ilvl="8" w:tentative="1">
@@ -14240,9 +14273,9 @@
       <w:lvlJc w:val="left"/>
       <w:pPr>
         <w:tabs>
-          <w:tab w:val="num" w:pos="6480"/>
+          <w:tab w:val="num" w:pos="6775"/>
         </w:tabs>
-        <w:ind w:left="6480" w:hanging="360"/>
+        <w:ind w:left="6775" w:hanging="360"/>
       </w:pPr>
     </w:lvl>
   </w:abstractNum>

</xml_diff>